<commit_message>
Added text to last task, should be done now
</commit_message>
<xml_diff>
--- a/Exercise4/Documents/INF283-Exercise4-Sindre-E-de-Lange.docx
+++ b/Exercise4/Documents/INF283-Exercise4-Sindre-E-de-Lange.docx
@@ -6,8 +6,14 @@
       <w:pPr>
         <w:pStyle w:val="Tittel"/>
         <w:jc w:val="center"/>
-      </w:pPr>
-      <w:r>
+        <w:rPr>
+          <w:lang w:val="en-US"/>
+        </w:rPr>
+      </w:pPr>
+      <w:r>
+        <w:rPr>
+          <w:lang w:val="en-US"/>
+        </w:rPr>
         <w:t>INF283 – Exercise 4</w:t>
       </w:r>
     </w:p>
@@ -15,56 +21,64 @@
       <w:pPr>
         <w:pStyle w:val="Undertittel"/>
         <w:jc w:val="center"/>
-      </w:pPr>
-      <w:r>
-        <w:t>Sindre Eik de Lange</w:t>
-      </w:r>
-    </w:p>
-    <w:p/>
+        <w:rPr>
+          <w:lang w:val="en-US"/>
+        </w:rPr>
+      </w:pPr>
+      <w:r>
+        <w:rPr>
+          <w:lang w:val="en-US"/>
+        </w:rPr>
+        <w:t xml:space="preserve">Sindre </w:t>
+      </w:r>
+      <w:proofErr w:type="spellStart"/>
+      <w:r>
+        <w:rPr>
+          <w:lang w:val="en-US"/>
+        </w:rPr>
+        <w:t>Eik</w:t>
+      </w:r>
+      <w:proofErr w:type="spellEnd"/>
+      <w:r>
+        <w:rPr>
+          <w:lang w:val="en-US"/>
+        </w:rPr>
+        <w:t xml:space="preserve"> de Lange</w:t>
+      </w:r>
+    </w:p>
+    <w:p>
+      <w:pPr>
+        <w:rPr>
+          <w:lang w:val="en-US"/>
+        </w:rPr>
+      </w:pPr>
+    </w:p>
     <w:p>
       <w:pPr>
         <w:pStyle w:val="Overskrift1"/>
         <w:rPr>
           <w:color w:val="auto"/>
+          <w:lang w:val="en-US"/>
         </w:rPr>
       </w:pPr>
       <w:r>
         <w:rPr>
           <w:color w:val="auto"/>
-        </w:rPr>
-        <w:t xml:space="preserve">1. Support </w:t>
-      </w:r>
-      <w:proofErr w:type="spellStart"/>
-      <w:r>
-        <w:rPr>
-          <w:color w:val="auto"/>
-        </w:rPr>
-        <w:t>Vector</w:t>
-      </w:r>
-      <w:proofErr w:type="spellEnd"/>
-      <w:r>
-        <w:rPr>
-          <w:color w:val="auto"/>
-        </w:rPr>
-        <w:t xml:space="preserve"> Machines (</w:t>
-      </w:r>
-      <w:proofErr w:type="spellStart"/>
-      <w:r>
-        <w:rPr>
-          <w:color w:val="auto"/>
-        </w:rPr>
-        <w:t>SVMs</w:t>
-      </w:r>
-      <w:proofErr w:type="spellEnd"/>
-      <w:r>
-        <w:rPr>
-          <w:color w:val="auto"/>
-        </w:rPr>
-        <w:t>)</w:t>
-      </w:r>
-    </w:p>
-    <w:p>
-      <w:r>
+          <w:lang w:val="en-US"/>
+        </w:rPr>
+        <w:t>1. Support Vector Machines (SVMs)</w:t>
+      </w:r>
+    </w:p>
+    <w:p>
+      <w:pPr>
+        <w:rPr>
+          <w:lang w:val="en-US"/>
+        </w:rPr>
+      </w:pPr>
+      <w:r>
+        <w:rPr>
+          <w:lang w:val="en-US"/>
+        </w:rPr>
         <w:t xml:space="preserve">1.1 </w:t>
       </w:r>
     </w:p>
@@ -1467,8 +1481,231 @@
         </w:rPr>
         <w:t xml:space="preserve">.85), it helps to consider how certain each classifier is. </w:t>
       </w:r>
+    </w:p>
+    <w:p>
+      <w:pPr>
+        <w:rPr>
+          <w:lang w:val="en-US"/>
+        </w:rPr>
+      </w:pPr>
+    </w:p>
+    <w:p>
+      <w:pPr>
+        <w:rPr>
+          <w:lang w:val="en-US"/>
+        </w:rPr>
+      </w:pPr>
+      <w:r>
+        <w:rPr>
+          <w:lang w:val="en-US"/>
+        </w:rPr>
+        <w:lastRenderedPageBreak/>
+        <w:t>2.2</w:t>
+      </w:r>
+    </w:p>
+    <w:p>
+      <w:pPr>
+        <w:rPr>
+          <w:lang w:val="en-US"/>
+        </w:rPr>
+      </w:pPr>
+      <w:r>
+        <w:rPr>
+          <w:noProof/>
+        </w:rPr>
+        <w:drawing>
+          <wp:inline distT="0" distB="0" distL="0" distR="0" wp14:anchorId="1D90AB0D" wp14:editId="4CC37BF0">
+            <wp:extent cx="6306659" cy="3450866"/>
+            <wp:effectExtent l="0" t="0" r="0" b="0"/>
+            <wp:docPr id="7" name="Bilde 7"/>
+            <wp:cNvGraphicFramePr>
+              <a:graphicFrameLocks xmlns:a="http://schemas.openxmlformats.org/drawingml/2006/main" noChangeAspect="1"/>
+            </wp:cNvGraphicFramePr>
+            <a:graphic xmlns:a="http://schemas.openxmlformats.org/drawingml/2006/main">
+              <a:graphicData uri="http://schemas.openxmlformats.org/drawingml/2006/picture">
+                <pic:pic xmlns:pic="http://schemas.openxmlformats.org/drawingml/2006/picture">
+                  <pic:nvPicPr>
+                    <pic:cNvPr id="1" name=""/>
+                    <pic:cNvPicPr/>
+                  </pic:nvPicPr>
+                  <pic:blipFill>
+                    <a:blip r:embed="rId11"/>
+                    <a:stretch>
+                      <a:fillRect/>
+                    </a:stretch>
+                  </pic:blipFill>
+                  <pic:spPr>
+                    <a:xfrm>
+                      <a:off x="0" y="0"/>
+                      <a:ext cx="6328436" cy="3462782"/>
+                    </a:xfrm>
+                    <a:prstGeom prst="rect">
+                      <a:avLst/>
+                    </a:prstGeom>
+                  </pic:spPr>
+                </pic:pic>
+              </a:graphicData>
+            </a:graphic>
+          </wp:inline>
+        </w:drawing>
+      </w:r>
+    </w:p>
+    <w:p>
+      <w:pPr>
+        <w:rPr>
+          <w:lang w:val="en-US"/>
+        </w:rPr>
+      </w:pPr>
+      <w:r>
+        <w:rPr>
+          <w:noProof/>
+        </w:rPr>
+        <w:drawing>
+          <wp:inline distT="0" distB="0" distL="0" distR="0" wp14:anchorId="0EEE889A" wp14:editId="624EF5B9">
+            <wp:extent cx="6210802" cy="3442915"/>
+            <wp:effectExtent l="0" t="0" r="0" b="5715"/>
+            <wp:docPr id="8" name="Bilde 8"/>
+            <wp:cNvGraphicFramePr>
+              <a:graphicFrameLocks xmlns:a="http://schemas.openxmlformats.org/drawingml/2006/main" noChangeAspect="1"/>
+            </wp:cNvGraphicFramePr>
+            <a:graphic xmlns:a="http://schemas.openxmlformats.org/drawingml/2006/main">
+              <a:graphicData uri="http://schemas.openxmlformats.org/drawingml/2006/picture">
+                <pic:pic xmlns:pic="http://schemas.openxmlformats.org/drawingml/2006/picture">
+                  <pic:nvPicPr>
+                    <pic:cNvPr id="1" name=""/>
+                    <pic:cNvPicPr/>
+                  </pic:nvPicPr>
+                  <pic:blipFill>
+                    <a:blip r:embed="rId12"/>
+                    <a:stretch>
+                      <a:fillRect/>
+                    </a:stretch>
+                  </pic:blipFill>
+                  <pic:spPr>
+                    <a:xfrm>
+                      <a:off x="0" y="0"/>
+                      <a:ext cx="6252861" cy="3466230"/>
+                    </a:xfrm>
+                    <a:prstGeom prst="rect">
+                      <a:avLst/>
+                    </a:prstGeom>
+                  </pic:spPr>
+                </pic:pic>
+              </a:graphicData>
+            </a:graphic>
+          </wp:inline>
+        </w:drawing>
+      </w:r>
+    </w:p>
+    <w:p>
+      <w:pPr>
+        <w:rPr>
+          <w:lang w:val="en-US"/>
+        </w:rPr>
+      </w:pPr>
+      <w:r>
+        <w:rPr>
+          <w:noProof/>
+        </w:rPr>
+        <w:lastRenderedPageBreak/>
+        <w:drawing>
+          <wp:inline distT="0" distB="0" distL="0" distR="0" wp14:anchorId="6672327A" wp14:editId="7DCE964C">
+            <wp:extent cx="5760720" cy="2597150"/>
+            <wp:effectExtent l="0" t="0" r="0" b="0"/>
+            <wp:docPr id="9" name="Bilde 9"/>
+            <wp:cNvGraphicFramePr>
+              <a:graphicFrameLocks xmlns:a="http://schemas.openxmlformats.org/drawingml/2006/main" noChangeAspect="1"/>
+            </wp:cNvGraphicFramePr>
+            <a:graphic xmlns:a="http://schemas.openxmlformats.org/drawingml/2006/main">
+              <a:graphicData uri="http://schemas.openxmlformats.org/drawingml/2006/picture">
+                <pic:pic xmlns:pic="http://schemas.openxmlformats.org/drawingml/2006/picture">
+                  <pic:nvPicPr>
+                    <pic:cNvPr id="1" name=""/>
+                    <pic:cNvPicPr/>
+                  </pic:nvPicPr>
+                  <pic:blipFill>
+                    <a:blip r:embed="rId13"/>
+                    <a:stretch>
+                      <a:fillRect/>
+                    </a:stretch>
+                  </pic:blipFill>
+                  <pic:spPr>
+                    <a:xfrm>
+                      <a:off x="0" y="0"/>
+                      <a:ext cx="5760720" cy="2597150"/>
+                    </a:xfrm>
+                    <a:prstGeom prst="rect">
+                      <a:avLst/>
+                    </a:prstGeom>
+                  </pic:spPr>
+                </pic:pic>
+              </a:graphicData>
+            </a:graphic>
+          </wp:inline>
+        </w:drawing>
+      </w:r>
+    </w:p>
+    <w:p>
+      <w:pPr>
+        <w:rPr>
+          <w:lang w:val="en-US"/>
+        </w:rPr>
+      </w:pPr>
+      <w:r>
+        <w:rPr>
+          <w:lang w:val="en-US"/>
+        </w:rPr>
+        <w:t>So, one</w:t>
+      </w:r>
       <w:bookmarkStart w:id="0" w:name="_GoBack"/>
       <w:bookmarkEnd w:id="0"/>
+      <w:r>
+        <w:rPr>
+          <w:lang w:val="en-US"/>
+        </w:rPr>
+        <w:t xml:space="preserve"> can see that the </w:t>
+      </w:r>
+      <w:r>
+        <w:rPr>
+          <w:b/>
+          <w:lang w:val="en-US"/>
+        </w:rPr>
+        <w:t xml:space="preserve">Bagging Classifier </w:t>
+      </w:r>
+      <w:r>
+        <w:rPr>
+          <w:lang w:val="en-US"/>
+        </w:rPr>
+        <w:t xml:space="preserve">is the best classifier. Important to note that this is based on running the models one time, and not utilizing any hyperparameter optimization tools like </w:t>
+      </w:r>
+      <w:proofErr w:type="spellStart"/>
+      <w:r>
+        <w:rPr>
+          <w:lang w:val="en-US"/>
+        </w:rPr>
+        <w:t>GridSearch</w:t>
+      </w:r>
+      <w:proofErr w:type="spellEnd"/>
+      <w:r>
+        <w:rPr>
+          <w:lang w:val="en-US"/>
+        </w:rPr>
+        <w:t xml:space="preserve">(CV) or </w:t>
+      </w:r>
+      <w:proofErr w:type="spellStart"/>
+      <w:r>
+        <w:rPr>
+          <w:lang w:val="en-US"/>
+        </w:rPr>
+        <w:t>RandomSearch</w:t>
+      </w:r>
+      <w:proofErr w:type="spellEnd"/>
+      <w:r>
+        <w:rPr>
+          <w:lang w:val="en-US"/>
+        </w:rPr>
+        <w:t xml:space="preserve">(CV). </w:t>
+      </w:r>
     </w:p>
     <w:sectPr>
       <w:pgSz w:w="11906" w:h="16838"/>

</xml_diff>